<commit_message>
Final commit for the day on all docx files
</commit_message>
<xml_diff>
--- a/0.0General.docx
+++ b/0.0General.docx
@@ -4,16 +4,82 @@
   <w:body>
     <w:p>
       <w:pPr>
+        <w:rPr>
+          <w:rFonts w:ascii="Times New Roman" w:hAnsi="Times New Roman" w:cs="Times New Roman"/>
+          <w:b/>
+        </w:rPr>
+      </w:pPr>
+      <w:r>
+        <w:rPr>
+          <w:rFonts w:ascii="Times New Roman" w:hAnsi="Times New Roman" w:cs="Times New Roman"/>
+        </w:rPr>
+        <w:tab/>
+      </w:r>
+      <w:r>
+        <w:rPr>
+          <w:rFonts w:ascii="Times New Roman" w:hAnsi="Times New Roman" w:cs="Times New Roman"/>
+        </w:rPr>
+        <w:tab/>
+      </w:r>
+      <w:r>
+        <w:rPr>
+          <w:rFonts w:ascii="Times New Roman" w:hAnsi="Times New Roman" w:cs="Times New Roman"/>
+        </w:rPr>
+        <w:tab/>
+      </w:r>
+      <w:r>
+        <w:rPr>
+          <w:rFonts w:ascii="Times New Roman" w:hAnsi="Times New Roman" w:cs="Times New Roman"/>
+        </w:rPr>
+        <w:tab/>
+      </w:r>
+      <w:r>
+        <w:rPr>
+          <w:rFonts w:ascii="Times New Roman" w:hAnsi="Times New Roman" w:cs="Times New Roman"/>
+          <w:b/>
+        </w:rPr>
+        <w:t>Git and Github</w:t>
+      </w:r>
+    </w:p>
+    <w:p>
+      <w:pPr>
         <w:pStyle w:val="ListParagraph"/>
         <w:numPr>
           <w:ilvl w:val="0"/>
           <w:numId w:val="1"/>
         </w:numPr>
-      </w:pPr>
-      <w:r>
+        <w:rPr>
+          <w:rFonts w:ascii="Times New Roman" w:hAnsi="Times New Roman" w:cs="Times New Roman"/>
+        </w:rPr>
+      </w:pPr>
+      <w:r>
+        <w:rPr>
+          <w:rFonts w:ascii="Times New Roman" w:hAnsi="Times New Roman" w:cs="Times New Roman"/>
+        </w:rPr>
+        <w:t>Git is a distributed version control and file management system.</w:t>
+      </w:r>
+    </w:p>
+    <w:p>
+      <w:pPr>
+        <w:pStyle w:val="ListParagraph"/>
+        <w:numPr>
+          <w:ilvl w:val="0"/>
+          <w:numId w:val="1"/>
+        </w:numPr>
+        <w:rPr>
+          <w:rFonts w:ascii="Times New Roman" w:hAnsi="Times New Roman" w:cs="Times New Roman"/>
+        </w:rPr>
+      </w:pPr>
+      <w:r>
+        <w:rPr>
+          <w:rFonts w:ascii="Times New Roman" w:hAnsi="Times New Roman" w:cs="Times New Roman"/>
+        </w:rPr>
         <w:t>Keeps a very small footprint managing th</w:t>
       </w:r>
       <w:r>
+        <w:rPr>
+          <w:rFonts w:ascii="Times New Roman" w:hAnsi="Times New Roman" w:cs="Times New Roman"/>
+        </w:rPr>
         <w:t>e .git folder and the revisions in comparison to other version control systems.</w:t>
       </w:r>
     </w:p>
@@ -24,8 +90,14 @@
           <w:ilvl w:val="0"/>
           <w:numId w:val="1"/>
         </w:numPr>
-      </w:pPr>
-      <w:r>
+        <w:rPr>
+          <w:rFonts w:ascii="Times New Roman" w:hAnsi="Times New Roman" w:cs="Times New Roman"/>
+        </w:rPr>
+      </w:pPr>
+      <w:r>
+        <w:rPr>
+          <w:rFonts w:ascii="Times New Roman" w:hAnsi="Times New Roman" w:cs="Times New Roman"/>
+        </w:rPr>
         <w:t>Tree .git | more</w:t>
       </w:r>
     </w:p>
@@ -36,8 +108,14 @@
           <w:ilvl w:val="0"/>
           <w:numId w:val="1"/>
         </w:numPr>
-      </w:pPr>
-      <w:r>
+        <w:rPr>
+          <w:rFonts w:ascii="Times New Roman" w:hAnsi="Times New Roman" w:cs="Times New Roman"/>
+        </w:rPr>
+      </w:pPr>
+      <w:r>
+        <w:rPr>
+          <w:rFonts w:ascii="Times New Roman" w:hAnsi="Times New Roman" w:cs="Times New Roman"/>
+        </w:rPr>
         <w:t>inside the .git folder, the info, object and refs folders store the actual data for commits and timestamped VC-ed copies of the repo are stored</w:t>
       </w:r>
     </w:p>
@@ -48,72 +126,138 @@
           <w:ilvl w:val="0"/>
           <w:numId w:val="1"/>
         </w:numPr>
-      </w:pPr>
-      <w:r>
-        <w:t>General branches info</w:t>
-      </w:r>
-    </w:p>
-    <w:p>
-      <w:pPr>
-        <w:pStyle w:val="ListParagraph"/>
-        <w:numPr>
-          <w:ilvl w:val="1"/>
-          <w:numId w:val="1"/>
-        </w:numPr>
-      </w:pPr>
-      <w:r>
-        <w:t>git branch –a</w:t>
-      </w:r>
-    </w:p>
-    <w:p>
-      <w:pPr>
-        <w:pStyle w:val="ListParagraph"/>
-        <w:numPr>
-          <w:ilvl w:val="0"/>
-          <w:numId w:val="1"/>
-        </w:numPr>
-      </w:pPr>
-      <w:r>
-        <w:t>Github is a social coding envt.</w:t>
-      </w:r>
-    </w:p>
-    <w:p>
-      <w:pPr>
-        <w:pStyle w:val="ListParagraph"/>
-        <w:numPr>
-          <w:ilvl w:val="0"/>
-          <w:numId w:val="1"/>
-        </w:numPr>
-      </w:pPr>
-      <w:r>
-        <w:t>Fork and pull model</w:t>
-      </w:r>
-    </w:p>
-    <w:p>
-      <w:pPr>
-        <w:pStyle w:val="ListParagraph"/>
-        <w:numPr>
-          <w:ilvl w:val="0"/>
-          <w:numId w:val="1"/>
-        </w:numPr>
-      </w:pPr>
-      <w:r>
-        <w:t>allows web-based image diff of the files.</w:t>
-      </w:r>
-    </w:p>
-    <w:p>
-      <w:pPr>
-        <w:pStyle w:val="ListParagraph"/>
-        <w:numPr>
-          <w:ilvl w:val="0"/>
-          <w:numId w:val="1"/>
-        </w:numPr>
-      </w:pPr>
-      <w:r>
-        <w:t>lightweight issue tracking</w:t>
+        <w:rPr>
+          <w:rFonts w:ascii="Times New Roman" w:hAnsi="Times New Roman" w:cs="Times New Roman"/>
+        </w:rPr>
+      </w:pPr>
+      <w:r>
+        <w:rPr>
+          <w:rFonts w:ascii="Times New Roman" w:hAnsi="Times New Roman" w:cs="Times New Roman"/>
+        </w:rPr>
+        <w:t>Commit is a snapshot that you can refer back to.</w:t>
       </w:r>
       <w:bookmarkStart w:id="0" w:name="_GoBack"/>
       <w:bookmarkEnd w:id="0"/>
+    </w:p>
+    <w:p>
+      <w:pPr>
+        <w:pStyle w:val="ListParagraph"/>
+        <w:numPr>
+          <w:ilvl w:val="0"/>
+          <w:numId w:val="1"/>
+        </w:numPr>
+        <w:rPr>
+          <w:rFonts w:ascii="Times New Roman" w:hAnsi="Times New Roman" w:cs="Times New Roman"/>
+        </w:rPr>
+      </w:pPr>
+      <w:r>
+        <w:rPr>
+          <w:rFonts w:ascii="Times New Roman" w:hAnsi="Times New Roman" w:cs="Times New Roman"/>
+        </w:rPr>
+        <w:t>General branches info</w:t>
+      </w:r>
+    </w:p>
+    <w:p>
+      <w:pPr>
+        <w:pStyle w:val="ListParagraph"/>
+        <w:numPr>
+          <w:ilvl w:val="1"/>
+          <w:numId w:val="1"/>
+        </w:numPr>
+        <w:rPr>
+          <w:rFonts w:ascii="Times New Roman" w:hAnsi="Times New Roman" w:cs="Times New Roman"/>
+        </w:rPr>
+      </w:pPr>
+      <w:r>
+        <w:rPr>
+          <w:rFonts w:ascii="Times New Roman" w:hAnsi="Times New Roman" w:cs="Times New Roman"/>
+        </w:rPr>
+        <w:t>git branch –a</w:t>
+      </w:r>
+    </w:p>
+    <w:p>
+      <w:pPr>
+        <w:pStyle w:val="ListParagraph"/>
+        <w:numPr>
+          <w:ilvl w:val="0"/>
+          <w:numId w:val="1"/>
+        </w:numPr>
+        <w:rPr>
+          <w:rFonts w:ascii="Times New Roman" w:hAnsi="Times New Roman" w:cs="Times New Roman"/>
+        </w:rPr>
+      </w:pPr>
+      <w:r>
+        <w:rPr>
+          <w:rFonts w:ascii="Times New Roman" w:hAnsi="Times New Roman" w:cs="Times New Roman"/>
+        </w:rPr>
+        <w:t>Github is a social coding envt.</w:t>
+      </w:r>
+    </w:p>
+    <w:p>
+      <w:pPr>
+        <w:pStyle w:val="ListParagraph"/>
+        <w:numPr>
+          <w:ilvl w:val="0"/>
+          <w:numId w:val="1"/>
+        </w:numPr>
+        <w:rPr>
+          <w:rFonts w:ascii="Times New Roman" w:hAnsi="Times New Roman" w:cs="Times New Roman"/>
+        </w:rPr>
+      </w:pPr>
+      <w:r>
+        <w:rPr>
+          <w:rFonts w:ascii="Times New Roman" w:hAnsi="Times New Roman" w:cs="Times New Roman"/>
+        </w:rPr>
+        <w:t>Fork and pull model</w:t>
+      </w:r>
+    </w:p>
+    <w:p>
+      <w:pPr>
+        <w:pStyle w:val="ListParagraph"/>
+        <w:numPr>
+          <w:ilvl w:val="0"/>
+          <w:numId w:val="1"/>
+        </w:numPr>
+        <w:rPr>
+          <w:rFonts w:ascii="Times New Roman" w:hAnsi="Times New Roman" w:cs="Times New Roman"/>
+        </w:rPr>
+      </w:pPr>
+      <w:r>
+        <w:rPr>
+          <w:rFonts w:ascii="Times New Roman" w:hAnsi="Times New Roman" w:cs="Times New Roman"/>
+        </w:rPr>
+        <w:t xml:space="preserve">allows web-based image diff </w:t>
+      </w:r>
+    </w:p>
+    <w:p>
+      <w:pPr>
+        <w:pStyle w:val="ListParagraph"/>
+        <w:numPr>
+          <w:ilvl w:val="0"/>
+          <w:numId w:val="1"/>
+        </w:numPr>
+        <w:rPr>
+          <w:rFonts w:ascii="Times New Roman" w:hAnsi="Times New Roman" w:cs="Times New Roman"/>
+        </w:rPr>
+      </w:pPr>
+      <w:r>
+        <w:rPr>
+          <w:rFonts w:ascii="Times New Roman" w:hAnsi="Times New Roman" w:cs="Times New Roman"/>
+        </w:rPr>
+        <w:t>lightweight issue tracking</w:t>
+      </w:r>
+    </w:p>
+    <w:p>
+      <w:pPr>
+        <w:pStyle w:val="ListParagraph"/>
+        <w:numPr>
+          <w:ilvl w:val="0"/>
+          <w:numId w:val="1"/>
+        </w:numPr>
+        <w:rPr>
+          <w:rFonts w:ascii="Times New Roman" w:hAnsi="Times New Roman" w:cs="Times New Roman"/>
+        </w:rPr>
+      </w:pPr>
     </w:p>
     <w:sectPr>
       <w:pgSz w:w="11906" w:h="16838"/>

</xml_diff>